<commit_message>
Complete assignment files added
</commit_message>
<xml_diff>
--- a/Assignment_Part2.docx
+++ b/Assignment_Part2.docx
@@ -2398,6 +2398,21 @@
       </w:r>
       <w:r>
         <w:t>0.93.</w:t>
+      </w:r>
+    </w:p>
+    <w:p>
+      <w:pPr>
+        <w:pStyle w:val="ListParagraph"/>
+        <w:numPr>
+          <w:ilvl w:val="0"/>
+          <w:numId w:val="1"/>
+        </w:numPr>
+      </w:pPr>
+      <w:r>
+        <w:t>Top indicators are almost same with changes in coefficients</w:t>
+      </w:r>
+      <w:r>
+        <w:t>.</w:t>
       </w:r>
     </w:p>
     <w:p>
@@ -4305,12 +4320,12 @@
           <w:iCs/>
           <w:u w:val="single"/>
         </w:rPr>
+        <w:lastRenderedPageBreak/>
         <w:t>After doubling the alpha values:</w:t>
       </w:r>
     </w:p>
     <w:p>
       <w:r>
-        <w:lastRenderedPageBreak/>
         <w:t xml:space="preserve">Changes in </w:t>
       </w:r>
       <w:r>
@@ -4366,6 +4381,18 @@
       </w:r>
       <w:r>
         <w:t>.</w:t>
+      </w:r>
+    </w:p>
+    <w:p>
+      <w:pPr>
+        <w:pStyle w:val="ListParagraph"/>
+        <w:numPr>
+          <w:ilvl w:val="0"/>
+          <w:numId w:val="1"/>
+        </w:numPr>
+      </w:pPr>
+      <w:r>
+        <w:t>Top indicators are almost same with changes in coefficients</w:t>
       </w:r>
     </w:p>
     <w:p>
@@ -4869,6 +4896,7 @@
                 <w:szCs w:val="20"/>
                 <w:lang w:eastAsia="en-IN"/>
               </w:rPr>
+              <w:lastRenderedPageBreak/>
               <w:t>OverallQual</w:t>
             </w:r>
           </w:p>
@@ -4920,7 +4948,6 @@
     <w:p/>
     <w:p>
       <w:r>
-        <w:lastRenderedPageBreak/>
         <w:t>After removing first 5 important predictors and remodelling below are the top 5 important predictors.</w:t>
       </w:r>
     </w:p>
@@ -5214,15 +5241,7 @@
         <w:t xml:space="preserve"> to other unseen data</w:t>
       </w:r>
       <w:r>
-        <w:t xml:space="preserve"> points </w:t>
-      </w:r>
-      <w:proofErr w:type="spellStart"/>
-      <w:r>
-        <w:t>i.e</w:t>
-      </w:r>
-      <w:proofErr w:type="spellEnd"/>
-      <w:r>
-        <w:t xml:space="preserve"> A model is more specific to </w:t>
+        <w:t xml:space="preserve"> points i.e A model is more specific to </w:t>
       </w:r>
       <w:r>
         <w:t>training</w:t>
@@ -5256,15 +5275,7 @@
         </w:numPr>
       </w:pPr>
       <w:r>
-        <w:t xml:space="preserve">For overfitting variance is very high variance, </w:t>
-      </w:r>
-      <w:proofErr w:type="spellStart"/>
-      <w:r>
-        <w:t>I.e</w:t>
-      </w:r>
-      <w:proofErr w:type="spellEnd"/>
-      <w:r>
-        <w:t xml:space="preserve"> since the model memorizes for the given training set, when there is any change in the data the model will also need to change drastically. This is unstable and sensitive to changes in the training data.</w:t>
+        <w:t>For overfitting variance is very high variance, I.e since the model memorizes for the given training set, when there is any change in the data the model will also need to change drastically. This is unstable and sensitive to changes in the training data.</w:t>
       </w:r>
     </w:p>
     <w:p>
@@ -5300,15 +5311,7 @@
         <w:t xml:space="preserve"> how accurate the model is likely to be on future data</w:t>
       </w:r>
       <w:r>
-        <w:t xml:space="preserve"> </w:t>
-      </w:r>
-      <w:proofErr w:type="spellStart"/>
-      <w:r>
-        <w:t>i.e</w:t>
-      </w:r>
-      <w:proofErr w:type="spellEnd"/>
-      <w:r>
-        <w:t xml:space="preserve"> test or unseen data</w:t>
+        <w:t xml:space="preserve"> i.e test or unseen data</w:t>
       </w:r>
       <w:r>
         <w:t xml:space="preserve">. Extremely simple models are likely to fail in predicting complex real-world phenomena. </w:t>
@@ -5438,6 +5441,7 @@
         </w:numPr>
       </w:pPr>
       <w:r>
+        <w:lastRenderedPageBreak/>
         <w:t>To</w:t>
       </w:r>
       <w:r>

</xml_diff>